<commit_message>
Adição e atualixação dos documentos necessários para a inicialização da SPRINT-03
</commit_message>
<xml_diff>
--- a/docs/Project Docs/STE_AR_AtasDeReunião.docx
+++ b/docs/Project Docs/STE_AR_AtasDeReunião.docx
@@ -2,8 +2,6 @@
 <file path=word/document.xml><?xml version="1.0" encoding="utf-8"?>
 <w:document xmlns:wpc="http://schemas.microsoft.com/office/word/2010/wordprocessingCanvas" xmlns:cx="http://schemas.microsoft.com/office/drawing/2014/chartex" xmlns:cx1="http://schemas.microsoft.com/office/drawing/2015/9/8/chartex" xmlns:cx2="http://schemas.microsoft.com/office/drawing/2015/10/21/chartex" xmlns:mc="http://schemas.openxmlformats.org/markup-compatibility/2006" xmlns:o="urn:schemas-microsoft-com:office:office" xmlns:r="http://schemas.openxmlformats.org/officeDocument/2006/relationships" xmlns:m="http://schemas.openxmlformats.org/officeDocument/2006/math" xmlns:v="urn:schemas-microsoft-com:vml" xmlns:wp14="http://schemas.microsoft.com/office/word/2010/wordprocessingDrawing" xmlns:wp="http://schemas.openxmlformats.org/drawingml/2006/wordprocessingDrawing" xmlns:w10="urn:schemas-microsoft-com:office:word" xmlns:w="http://schemas.openxmlformats.org/wordprocessingml/2006/main" xmlns:w14="http://schemas.microsoft.com/office/word/2010/wordml" xmlns:w15="http://schemas.microsoft.com/office/word/2012/wordml" xmlns:w16se="http://schemas.microsoft.com/office/word/2015/wordml/symex" xmlns:wpg="http://schemas.microsoft.com/office/word/2010/wordprocessingGroup" xmlns:wpi="http://schemas.microsoft.com/office/word/2010/wordprocessingInk" xmlns:wne="http://schemas.microsoft.com/office/word/2006/wordml" xmlns:wps="http://schemas.microsoft.com/office/word/2010/wordprocessingShape" mc:Ignorable="w14 w15 w16se wp14">
   <w:body>
-    <w:bookmarkStart w:id="0" w:name="_GoBack"/>
-    <w:bookmarkEnd w:id="0"/>
     <w:p>
       <w:r>
         <w:rPr>
@@ -3402,7 +3400,7 @@
           </mc:Choice>
           <mc:Fallback>
             <w:pict>
-              <v:group w14:anchorId="26B763BA" id="Grupo 4" o:spid="_x0000_s1026" style="position:absolute;left:0;text-align:left;margin-left:15.4pt;margin-top:24.15pt;width:564.45pt;height:799.2pt;z-index:-251657216;mso-height-percent:950;mso-position-horizontal-relative:page;mso-position-vertical-relative:page;mso-height-percent:950" coordsize="63232,91257" o:gfxdata="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">
+              <v:group w14:anchorId="26B763BA" id="Grupo 4" o:spid="_x0000_s1026" style="position:absolute;left:0;text-align:left;margin-left:15.4pt;margin-top:24.15pt;width:564.45pt;height:799.2pt;z-index:-251657216;mso-height-percent:950;mso-position-horizontal-relative:page;mso-position-vertical-relative:page;mso-height-percent:950" coordsize="63232,91257" o:gfxdata="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">
                 <v:rect id="Retângulo 5" o:spid="_x0000_s1027" style="position:absolute;width:1945;height:91257;visibility:visible;mso-wrap-style:square;v-text-anchor:middle" o:gfxdata="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" fillcolor="#44546a [3215]" stroked="f" strokeweight="1pt"/>
                 <v:shapetype id="_x0000_t15" coordsize="21600,21600" o:spt="15" adj="16200" path="m@0,l,,,21600@0,21600,21600,10800xe">
                   <v:stroke joinstyle="miter"/>
@@ -3582,7 +3580,6 @@
           <w:szCs w:val="96"/>
         </w:rPr>
       </w:pPr>
-      <w:proofErr w:type="spellStart"/>
       <w:r>
         <w:rPr>
           <w:rFonts w:asciiTheme="majorHAnsi" w:eastAsiaTheme="majorEastAsia" w:hAnsiTheme="majorHAnsi" w:cstheme="majorBidi"/>
@@ -3593,7 +3590,6 @@
         </w:rPr>
         <w:t>StudyEach</w:t>
       </w:r>
-      <w:proofErr w:type="spellEnd"/>
     </w:p>
     <w:p>
       <w:pPr>
@@ -3648,8 +3644,10 @@
           <w:szCs w:val="22"/>
           <w:lang w:eastAsia="en-US"/>
         </w:rPr>
-        <w:t>1</w:t>
+        <w:t>2</w:t>
       </w:r>
+      <w:bookmarkStart w:id="0" w:name="_GoBack"/>
+      <w:bookmarkEnd w:id="0"/>
     </w:p>
     <w:p>
       <w:pPr>
@@ -3999,6 +3997,13 @@
                 <w:sz w:val="20"/>
               </w:rPr>
             </w:pPr>
+            <w:r>
+              <w:rPr>
+                <w:rFonts w:ascii="Arial" w:hAnsi="Arial" w:cs="Arial"/>
+                <w:sz w:val="20"/>
+              </w:rPr>
+              <w:t>13/06/16</w:t>
+            </w:r>
           </w:p>
         </w:tc>
         <w:tc>
@@ -4013,6 +4018,13 @@
                 <w:sz w:val="20"/>
               </w:rPr>
             </w:pPr>
+            <w:r>
+              <w:rPr>
+                <w:rFonts w:ascii="Arial" w:hAnsi="Arial" w:cs="Arial"/>
+                <w:sz w:val="20"/>
+              </w:rPr>
+              <w:t>1.2</w:t>
+            </w:r>
           </w:p>
         </w:tc>
         <w:tc>
@@ -4027,6 +4039,20 @@
                 <w:sz w:val="20"/>
               </w:rPr>
             </w:pPr>
+            <w:r>
+              <w:rPr>
+                <w:rFonts w:ascii="Arial" w:hAnsi="Arial" w:cs="Arial"/>
+                <w:sz w:val="20"/>
+              </w:rPr>
+              <w:t xml:space="preserve">Atualização </w:t>
+            </w:r>
+            <w:r>
+              <w:rPr>
+                <w:rFonts w:ascii="Arial" w:hAnsi="Arial" w:cs="Arial"/>
+                <w:sz w:val="20"/>
+              </w:rPr>
+              <w:t>do documento</w:t>
+            </w:r>
           </w:p>
         </w:tc>
         <w:tc>
@@ -4041,6 +4067,13 @@
                 <w:sz w:val="20"/>
               </w:rPr>
             </w:pPr>
+            <w:r>
+              <w:rPr>
+                <w:rFonts w:ascii="Arial" w:hAnsi="Arial" w:cs="Arial"/>
+                <w:sz w:val="20"/>
+              </w:rPr>
+              <w:t>Bruno Messias</w:t>
+            </w:r>
           </w:p>
         </w:tc>
       </w:tr>
@@ -4174,6 +4207,27 @@
     </w:p>
     <w:p>
       <w:pPr>
+        <w:jc w:val="center"/>
+        <w:rPr>
+          <w:rFonts w:ascii="Arial" w:hAnsi="Arial" w:cs="Arial"/>
+          <w:b/>
+          <w:sz w:val="32"/>
+          <w:szCs w:val="26"/>
+        </w:rPr>
+      </w:pPr>
+      <w:r>
+        <w:rPr>
+          <w:rFonts w:ascii="Arial" w:hAnsi="Arial" w:cs="Arial"/>
+          <w:b/>
+          <w:sz w:val="32"/>
+          <w:szCs w:val="26"/>
+        </w:rPr>
+        <w:lastRenderedPageBreak/>
+        <w:t>SPRINT-01</w:t>
+      </w:r>
+    </w:p>
+    <w:p>
+      <w:pPr>
         <w:rPr>
           <w:rFonts w:ascii="Arial" w:hAnsi="Arial" w:cs="Arial"/>
           <w:b/>
@@ -4181,14 +4235,23 @@
           <w:szCs w:val="26"/>
         </w:rPr>
       </w:pPr>
-      <w:r>
+    </w:p>
+    <w:p>
+      <w:pPr>
         <w:rPr>
           <w:rFonts w:ascii="Arial" w:hAnsi="Arial" w:cs="Arial"/>
           <w:b/>
           <w:sz w:val="26"/>
           <w:szCs w:val="26"/>
         </w:rPr>
-        <w:lastRenderedPageBreak/>
+      </w:pPr>
+      <w:r>
+        <w:rPr>
+          <w:rFonts w:ascii="Arial" w:hAnsi="Arial" w:cs="Arial"/>
+          <w:b/>
+          <w:sz w:val="26"/>
+          <w:szCs w:val="26"/>
+        </w:rPr>
         <w:t>Sprint Planning</w:t>
       </w:r>
       <w:r>
@@ -4272,27 +4335,7 @@
           <w:sz w:val="26"/>
           <w:szCs w:val="26"/>
         </w:rPr>
-        <w:t xml:space="preserve">rint </w:t>
-      </w:r>
-      <w:proofErr w:type="spellStart"/>
-      <w:r>
-        <w:rPr>
-          <w:rFonts w:ascii="Arial" w:hAnsi="Arial" w:cs="Arial"/>
-          <w:b/>
-          <w:sz w:val="26"/>
-          <w:szCs w:val="26"/>
-        </w:rPr>
-        <w:t>Review</w:t>
-      </w:r>
-      <w:proofErr w:type="spellEnd"/>
-      <w:r>
-        <w:rPr>
-          <w:rFonts w:ascii="Arial" w:hAnsi="Arial" w:cs="Arial"/>
-          <w:b/>
-          <w:sz w:val="26"/>
-          <w:szCs w:val="26"/>
-        </w:rPr>
-        <w:t xml:space="preserve"> 1 </w:t>
+        <w:t xml:space="preserve">rint Review 1 </w:t>
       </w:r>
       <w:r>
         <w:rPr>
@@ -4356,19 +4399,8 @@
           <w:sz w:val="26"/>
           <w:szCs w:val="26"/>
         </w:rPr>
-        <w:t xml:space="preserve">Sprint </w:t>
+        <w:t>Sprint Retrospective</w:t>
       </w:r>
-      <w:proofErr w:type="spellStart"/>
-      <w:r>
-        <w:rPr>
-          <w:rFonts w:ascii="Arial" w:hAnsi="Arial" w:cs="Arial"/>
-          <w:b/>
-          <w:sz w:val="26"/>
-          <w:szCs w:val="26"/>
-        </w:rPr>
-        <w:t>Retrospective</w:t>
-      </w:r>
-      <w:proofErr w:type="spellEnd"/>
       <w:r>
         <w:rPr>
           <w:rFonts w:ascii="Arial" w:hAnsi="Arial" w:cs="Arial"/>
@@ -4390,15 +4422,37 @@
         <w:t>print, cada integrante do Scrum Team redigiu uma avaliaç</w:t>
       </w:r>
       <w:r>
-        <w:t xml:space="preserve">ão 360º da equipe onde foram apontados aspectos positivos e negativos para as próximas </w:t>
+        <w:t>ão 360º da equipe onde foram apontados aspectos positivos e negativos para as próximas Sprints.</w:t>
       </w:r>
-      <w:proofErr w:type="spellStart"/>
+    </w:p>
+    <w:p>
+      <w:pPr>
+        <w:spacing w:before="0" w:after="160" w:line="259" w:lineRule="auto"/>
+        <w:jc w:val="left"/>
+      </w:pPr>
       <w:r>
-        <w:t>Sprints</w:t>
+        <w:br w:type="page"/>
       </w:r>
-      <w:proofErr w:type="spellEnd"/>
+    </w:p>
+    <w:p>
+      <w:pPr>
+        <w:jc w:val="center"/>
+        <w:rPr>
+          <w:rFonts w:ascii="Arial" w:hAnsi="Arial" w:cs="Arial"/>
+          <w:b/>
+          <w:sz w:val="32"/>
+          <w:szCs w:val="26"/>
+        </w:rPr>
+      </w:pPr>
       <w:r>
-        <w:t>.</w:t>
+        <w:rPr>
+          <w:rFonts w:ascii="Arial" w:hAnsi="Arial" w:cs="Arial"/>
+          <w:b/>
+          <w:sz w:val="32"/>
+          <w:szCs w:val="26"/>
+        </w:rPr>
+        <w:lastRenderedPageBreak/>
+        <w:t>SPRINT-02</w:t>
       </w:r>
     </w:p>
     <w:p/>
@@ -4439,35 +4493,7 @@
         <w:rPr>
           <w:szCs w:val="24"/>
         </w:rPr>
-        <w:t xml:space="preserve"> passadas pelo </w:t>
-      </w:r>
-      <w:proofErr w:type="spellStart"/>
-      <w:r>
-        <w:rPr>
-          <w:szCs w:val="24"/>
-        </w:rPr>
-        <w:t>Product</w:t>
-      </w:r>
-      <w:proofErr w:type="spellEnd"/>
-      <w:r>
-        <w:rPr>
-          <w:szCs w:val="24"/>
-        </w:rPr>
-        <w:t xml:space="preserve"> </w:t>
-      </w:r>
-      <w:proofErr w:type="spellStart"/>
-      <w:r>
-        <w:rPr>
-          <w:szCs w:val="24"/>
-        </w:rPr>
-        <w:t>Owner</w:t>
-      </w:r>
-      <w:proofErr w:type="spellEnd"/>
-      <w:r>
-        <w:rPr>
-          <w:szCs w:val="24"/>
-        </w:rPr>
-        <w:t xml:space="preserve"> e</w:t>
+        <w:t xml:space="preserve"> passadas pelo Product Owner e</w:t>
       </w:r>
       <w:r>
         <w:rPr>
@@ -4479,21 +4505,7 @@
         <w:rPr>
           <w:szCs w:val="24"/>
         </w:rPr>
-        <w:t xml:space="preserve">, foi utilizado a técnica Planning </w:t>
-      </w:r>
-      <w:proofErr w:type="spellStart"/>
-      <w:r>
-        <w:rPr>
-          <w:szCs w:val="24"/>
-        </w:rPr>
-        <w:t>Poker</w:t>
-      </w:r>
-      <w:proofErr w:type="spellEnd"/>
-      <w:r>
-        <w:rPr>
-          <w:szCs w:val="24"/>
-        </w:rPr>
-        <w:t xml:space="preserve"> para estimar as histórias de usuários e cada tarefa foi atribuída de acordo com a disponibilidade de horas de cada membro do Scrum Team. </w:t>
+        <w:t xml:space="preserve">, foi utilizado a técnica Planning Poker para estimar as histórias de usuários e cada tarefa foi atribuída de acordo com a disponibilidade de horas de cada membro do Scrum Team. </w:t>
       </w:r>
       <w:r>
         <w:rPr>
@@ -4512,61 +4524,40 @@
           <w:shd w:val="clear" w:color="auto" w:fill="FFFFFF"/>
         </w:rPr>
       </w:pPr>
-    </w:p>
-    <w:p>
-      <w:pPr>
+      <w:r>
         <w:rPr>
           <w:b/>
           <w:color w:val="000000"/>
           <w:szCs w:val="24"/>
           <w:shd w:val="clear" w:color="auto" w:fill="FFFFFF"/>
         </w:rPr>
-      </w:pPr>
-      <w:r>
+        <w:t>Resultados Planning Poker</w:t>
+      </w:r>
+    </w:p>
+    <w:p>
+      <w:pPr>
         <w:rPr>
           <w:b/>
           <w:color w:val="000000"/>
           <w:szCs w:val="24"/>
           <w:shd w:val="clear" w:color="auto" w:fill="FFFFFF"/>
         </w:rPr>
-        <w:t xml:space="preserve">Resultados Planning </w:t>
-      </w:r>
-      <w:proofErr w:type="spellStart"/>
-      <w:r>
+      </w:pPr>
+    </w:p>
+    <w:p>
+      <w:pPr>
         <w:rPr>
           <w:b/>
           <w:color w:val="000000"/>
           <w:szCs w:val="24"/>
           <w:shd w:val="clear" w:color="auto" w:fill="FFFFFF"/>
         </w:rPr>
-        <w:t>Poker</w:t>
-      </w:r>
-      <w:proofErr w:type="spellEnd"/>
-    </w:p>
-    <w:p>
-      <w:pPr>
-        <w:rPr>
-          <w:b/>
-          <w:color w:val="000000"/>
-          <w:szCs w:val="24"/>
-          <w:shd w:val="clear" w:color="auto" w:fill="FFFFFF"/>
-        </w:rPr>
-      </w:pPr>
-    </w:p>
-    <w:p>
-      <w:pPr>
-        <w:rPr>
-          <w:b/>
-          <w:color w:val="000000"/>
-          <w:szCs w:val="24"/>
-          <w:shd w:val="clear" w:color="auto" w:fill="FFFFFF"/>
-        </w:rPr>
       </w:pPr>
     </w:p>
     <w:tbl>
       <w:tblPr>
-        <w:tblpPr w:leftFromText="141" w:rightFromText="141" w:vertAnchor="text" w:horzAnchor="margin" w:tblpY="-681"/>
-        <w:tblW w:w="9940" w:type="dxa"/>
+        <w:tblpPr w:leftFromText="141" w:rightFromText="141" w:vertAnchor="text" w:horzAnchor="margin" w:tblpX="-567" w:tblpY="-681"/>
+        <w:tblW w:w="10477" w:type="dxa"/>
         <w:tblCellMar>
           <w:left w:w="70" w:type="dxa"/>
           <w:right w:w="70" w:type="dxa"/>
@@ -4574,8 +4565,8 @@
         <w:tblLook w:val="04A0" w:firstRow="1" w:lastRow="0" w:firstColumn="1" w:lastColumn="0" w:noHBand="0" w:noVBand="1"/>
       </w:tblPr>
       <w:tblGrid>
-        <w:gridCol w:w="7230"/>
-        <w:gridCol w:w="2710"/>
+        <w:gridCol w:w="7775"/>
+        <w:gridCol w:w="2702"/>
       </w:tblGrid>
       <w:tr>
         <w:trPr>
@@ -4583,7 +4574,7 @@
         </w:trPr>
         <w:tc>
           <w:tcPr>
-            <w:tcW w:w="9940" w:type="dxa"/>
+            <w:tcW w:w="10477" w:type="dxa"/>
             <w:gridSpan w:val="2"/>
             <w:vMerge w:val="restart"/>
             <w:tcBorders>
@@ -4614,11 +4605,11 @@
       </w:tr>
       <w:tr>
         <w:trPr>
-          <w:trHeight w:val="450"/>
+          <w:trHeight w:val="439"/>
         </w:trPr>
         <w:tc>
           <w:tcPr>
-            <w:tcW w:w="9940" w:type="dxa"/>
+            <w:tcW w:w="10477" w:type="dxa"/>
             <w:gridSpan w:val="2"/>
             <w:vMerge/>
             <w:tcBorders>
@@ -4649,11 +4640,11 @@
       </w:tr>
       <w:tr>
         <w:trPr>
-          <w:trHeight w:val="270"/>
+          <w:trHeight w:val="248"/>
         </w:trPr>
         <w:tc>
           <w:tcPr>
-            <w:tcW w:w="7230" w:type="dxa"/>
+            <w:tcW w:w="7775" w:type="dxa"/>
             <w:tcBorders>
               <w:top w:val="single" w:sz="4" w:space="0" w:color="000000"/>
               <w:left w:val="single" w:sz="4" w:space="0" w:color="000000"/>
@@ -4693,7 +4684,7 @@
         </w:tc>
         <w:tc>
           <w:tcPr>
-            <w:tcW w:w="2710" w:type="dxa"/>
+            <w:tcW w:w="2702" w:type="dxa"/>
             <w:tcBorders>
               <w:top w:val="single" w:sz="4" w:space="0" w:color="000000"/>
               <w:left w:val="nil"/>
@@ -4734,11 +4725,11 @@
       </w:tr>
       <w:tr>
         <w:trPr>
-          <w:trHeight w:val="948"/>
+          <w:trHeight w:val="871"/>
         </w:trPr>
         <w:tc>
           <w:tcPr>
-            <w:tcW w:w="7230" w:type="dxa"/>
+            <w:tcW w:w="7775" w:type="dxa"/>
             <w:tcBorders>
               <w:top w:val="nil"/>
               <w:left w:val="single" w:sz="4" w:space="0" w:color="000000"/>
@@ -4791,7 +4782,7 @@
         </w:tc>
         <w:tc>
           <w:tcPr>
-            <w:tcW w:w="2710" w:type="dxa"/>
+            <w:tcW w:w="2702" w:type="dxa"/>
             <w:tcBorders>
               <w:top w:val="nil"/>
               <w:left w:val="nil"/>
@@ -4837,11 +4828,11 @@
       </w:tr>
       <w:tr>
         <w:trPr>
-          <w:trHeight w:val="426"/>
+          <w:trHeight w:val="391"/>
         </w:trPr>
         <w:tc>
           <w:tcPr>
-            <w:tcW w:w="7230" w:type="dxa"/>
+            <w:tcW w:w="7775" w:type="dxa"/>
             <w:tcBorders>
               <w:top w:val="nil"/>
               <w:left w:val="single" w:sz="4" w:space="0" w:color="000000"/>
@@ -4870,93 +4861,13 @@
                 <w:sz w:val="22"/>
                 <w:szCs w:val="22"/>
               </w:rPr>
-              <w:t xml:space="preserve">Criar </w:t>
-            </w:r>
-            <w:proofErr w:type="spellStart"/>
-            <w:r>
-              <w:rPr>
-                <w:rFonts w:ascii="Calibri" w:hAnsi="Calibri"/>
-                <w:color w:val="404040"/>
-                <w:sz w:val="22"/>
-                <w:szCs w:val="22"/>
-              </w:rPr>
-              <w:t>endpoints</w:t>
-            </w:r>
-            <w:proofErr w:type="spellEnd"/>
-            <w:r>
-              <w:rPr>
-                <w:rFonts w:ascii="Calibri" w:hAnsi="Calibri"/>
-                <w:color w:val="404040"/>
-                <w:sz w:val="22"/>
-                <w:szCs w:val="22"/>
-              </w:rPr>
-              <w:t xml:space="preserve"> na aplicação para um usuário alterar a senha, </w:t>
-            </w:r>
-            <w:proofErr w:type="spellStart"/>
-            <w:r>
-              <w:rPr>
-                <w:rFonts w:ascii="Calibri" w:hAnsi="Calibri"/>
-                <w:color w:val="404040"/>
-                <w:sz w:val="22"/>
-                <w:szCs w:val="22"/>
-              </w:rPr>
-              <w:t>email</w:t>
-            </w:r>
-            <w:proofErr w:type="spellEnd"/>
-            <w:r>
-              <w:rPr>
-                <w:rFonts w:ascii="Calibri" w:hAnsi="Calibri"/>
-                <w:color w:val="404040"/>
-                <w:sz w:val="22"/>
-                <w:szCs w:val="22"/>
-              </w:rPr>
-              <w:t xml:space="preserve"> e seu nome de usuário, não são permitidos usuários iguais. </w:t>
-            </w:r>
-            <w:proofErr w:type="spellStart"/>
-            <w:r>
-              <w:rPr>
-                <w:rFonts w:ascii="Calibri" w:hAnsi="Calibri"/>
-                <w:color w:val="404040"/>
-                <w:sz w:val="22"/>
-                <w:szCs w:val="22"/>
-              </w:rPr>
-              <w:t>Endpoints</w:t>
-            </w:r>
-            <w:proofErr w:type="spellEnd"/>
-            <w:r>
-              <w:rPr>
-                <w:rFonts w:ascii="Calibri" w:hAnsi="Calibri"/>
-                <w:color w:val="404040"/>
-                <w:sz w:val="22"/>
-                <w:szCs w:val="22"/>
-              </w:rPr>
-              <w:t xml:space="preserve"> devem ser documentados no documento de </w:t>
-            </w:r>
-            <w:proofErr w:type="spellStart"/>
-            <w:r>
-              <w:rPr>
-                <w:rFonts w:ascii="Calibri" w:hAnsi="Calibri"/>
-                <w:color w:val="404040"/>
-                <w:sz w:val="22"/>
-                <w:szCs w:val="22"/>
-              </w:rPr>
-              <w:t>endpoints</w:t>
-            </w:r>
-            <w:proofErr w:type="spellEnd"/>
-            <w:r>
-              <w:rPr>
-                <w:rFonts w:ascii="Calibri" w:hAnsi="Calibri"/>
-                <w:color w:val="404040"/>
-                <w:sz w:val="22"/>
-                <w:szCs w:val="22"/>
-              </w:rPr>
-              <w:t>. Decisões relativas a aspectos internos dessa tarefa podem ser decididos pelo implementador.</w:t>
+              <w:t>Criar endpoints na aplicação para um usuário alterar a senha, email e seu nome de usuário, não são permitidos usuários iguais. Endpoints devem ser documentados no documento de endpoints. Decisões relativas a aspectos internos dessa tarefa podem ser decididos pelo implementador.</w:t>
             </w:r>
           </w:p>
         </w:tc>
         <w:tc>
           <w:tcPr>
-            <w:tcW w:w="2710" w:type="dxa"/>
+            <w:tcW w:w="2702" w:type="dxa"/>
             <w:tcBorders>
               <w:top w:val="nil"/>
               <w:left w:val="nil"/>
@@ -5002,11 +4913,11 @@
       </w:tr>
       <w:tr>
         <w:trPr>
-          <w:trHeight w:val="427"/>
+          <w:trHeight w:val="392"/>
         </w:trPr>
         <w:tc>
           <w:tcPr>
-            <w:tcW w:w="7230" w:type="dxa"/>
+            <w:tcW w:w="7775" w:type="dxa"/>
             <w:tcBorders>
               <w:top w:val="nil"/>
               <w:left w:val="single" w:sz="4" w:space="0" w:color="000000"/>
@@ -5035,9 +4946,8 @@
                 <w:sz w:val="22"/>
                 <w:szCs w:val="22"/>
               </w:rPr>
-              <w:t xml:space="preserve">Criar </w:t>
-            </w:r>
-            <w:proofErr w:type="spellStart"/>
+              <w:t>Criar endpoints</w:t>
+            </w:r>
             <w:r>
               <w:rPr>
                 <w:rFonts w:ascii="Calibri" w:hAnsi="Calibri"/>
@@ -5045,9 +4955,8 @@
                 <w:sz w:val="22"/>
                 <w:szCs w:val="22"/>
               </w:rPr>
-              <w:t>endpoints</w:t>
-            </w:r>
-            <w:proofErr w:type="spellEnd"/>
+              <w:t>/view</w:t>
+            </w:r>
             <w:r>
               <w:rPr>
                 <w:rFonts w:ascii="Calibri" w:hAnsi="Calibri"/>
@@ -5055,73 +4964,13 @@
                 <w:sz w:val="22"/>
                 <w:szCs w:val="22"/>
               </w:rPr>
-              <w:t>/</w:t>
-            </w:r>
-            <w:proofErr w:type="spellStart"/>
-            <w:r>
-              <w:rPr>
-                <w:rFonts w:ascii="Calibri" w:hAnsi="Calibri"/>
-                <w:color w:val="404040"/>
-                <w:sz w:val="22"/>
-                <w:szCs w:val="22"/>
-              </w:rPr>
-              <w:t>view</w:t>
-            </w:r>
-            <w:proofErr w:type="spellEnd"/>
-            <w:r>
-              <w:rPr>
-                <w:rFonts w:ascii="Calibri" w:hAnsi="Calibri"/>
-                <w:color w:val="404040"/>
-                <w:sz w:val="22"/>
-                <w:szCs w:val="22"/>
-              </w:rPr>
-              <w:t xml:space="preserve"> na aplicação para um usuário recuperar a senha, um e-mail deve ser enviado para o usuário que terá que redefinir sua senha. </w:t>
-            </w:r>
-            <w:proofErr w:type="spellStart"/>
-            <w:r>
-              <w:rPr>
-                <w:rFonts w:ascii="Calibri" w:hAnsi="Calibri"/>
-                <w:color w:val="404040"/>
-                <w:sz w:val="22"/>
-                <w:szCs w:val="22"/>
-              </w:rPr>
-              <w:t>Endpoints</w:t>
-            </w:r>
-            <w:proofErr w:type="spellEnd"/>
-            <w:r>
-              <w:rPr>
-                <w:rFonts w:ascii="Calibri" w:hAnsi="Calibri"/>
-                <w:color w:val="404040"/>
-                <w:sz w:val="22"/>
-                <w:szCs w:val="22"/>
-              </w:rPr>
-              <w:t xml:space="preserve"> devem ser documentados no documento de </w:t>
-            </w:r>
-            <w:proofErr w:type="spellStart"/>
-            <w:r>
-              <w:rPr>
-                <w:rFonts w:ascii="Calibri" w:hAnsi="Calibri"/>
-                <w:color w:val="404040"/>
-                <w:sz w:val="22"/>
-                <w:szCs w:val="22"/>
-              </w:rPr>
-              <w:t>endpoints</w:t>
-            </w:r>
-            <w:proofErr w:type="spellEnd"/>
-            <w:r>
-              <w:rPr>
-                <w:rFonts w:ascii="Calibri" w:hAnsi="Calibri"/>
-                <w:color w:val="404040"/>
-                <w:sz w:val="22"/>
-                <w:szCs w:val="22"/>
-              </w:rPr>
-              <w:t>. Decisões relativas a aspectos internos dessa tarefa podem ser decididos pelo implementador.</w:t>
+              <w:t xml:space="preserve"> na aplicação para um usuário recuperar a senha, um e-mail deve ser enviado para o usuário que terá que redefinir sua senha. Endpoints devem ser documentados no documento de endpoints. Decisões relativas a aspectos internos dessa tarefa podem ser decididos pelo implementador.</w:t>
             </w:r>
           </w:p>
         </w:tc>
         <w:tc>
           <w:tcPr>
-            <w:tcW w:w="2710" w:type="dxa"/>
+            <w:tcW w:w="2702" w:type="dxa"/>
             <w:tcBorders>
               <w:top w:val="nil"/>
               <w:left w:val="nil"/>
@@ -5167,11 +5016,11 @@
       </w:tr>
       <w:tr>
         <w:trPr>
-          <w:trHeight w:val="285"/>
+          <w:trHeight w:val="262"/>
         </w:trPr>
         <w:tc>
           <w:tcPr>
-            <w:tcW w:w="7230" w:type="dxa"/>
+            <w:tcW w:w="7775" w:type="dxa"/>
             <w:tcBorders>
               <w:top w:val="nil"/>
               <w:left w:val="single" w:sz="4" w:space="0" w:color="000000"/>
@@ -5200,9 +5049,8 @@
                 <w:sz w:val="22"/>
                 <w:szCs w:val="22"/>
               </w:rPr>
-              <w:t xml:space="preserve">Criar </w:t>
-            </w:r>
-            <w:proofErr w:type="spellStart"/>
+              <w:t>Criar endpoints</w:t>
+            </w:r>
             <w:r>
               <w:rPr>
                 <w:rFonts w:ascii="Calibri" w:hAnsi="Calibri"/>
@@ -5210,9 +5058,8 @@
                 <w:sz w:val="22"/>
                 <w:szCs w:val="22"/>
               </w:rPr>
-              <w:t>endpoints</w:t>
-            </w:r>
-            <w:proofErr w:type="spellEnd"/>
+              <w:t>/view</w:t>
+            </w:r>
             <w:r>
               <w:rPr>
                 <w:rFonts w:ascii="Calibri" w:hAnsi="Calibri"/>
@@ -5220,73 +5067,13 @@
                 <w:sz w:val="22"/>
                 <w:szCs w:val="22"/>
               </w:rPr>
-              <w:t>/</w:t>
-            </w:r>
-            <w:proofErr w:type="spellStart"/>
-            <w:r>
-              <w:rPr>
-                <w:rFonts w:ascii="Calibri" w:hAnsi="Calibri"/>
-                <w:color w:val="404040"/>
-                <w:sz w:val="22"/>
-                <w:szCs w:val="22"/>
-              </w:rPr>
-              <w:t>view</w:t>
-            </w:r>
-            <w:proofErr w:type="spellEnd"/>
-            <w:r>
-              <w:rPr>
-                <w:rFonts w:ascii="Calibri" w:hAnsi="Calibri"/>
-                <w:color w:val="404040"/>
-                <w:sz w:val="22"/>
-                <w:szCs w:val="22"/>
-              </w:rPr>
-              <w:t xml:space="preserve"> na aplicação para criar um ano letivo e um novo semestre letivo. </w:t>
-            </w:r>
-            <w:proofErr w:type="spellStart"/>
-            <w:r>
-              <w:rPr>
-                <w:rFonts w:ascii="Calibri" w:hAnsi="Calibri"/>
-                <w:color w:val="404040"/>
-                <w:sz w:val="22"/>
-                <w:szCs w:val="22"/>
-              </w:rPr>
-              <w:t>Endpoints</w:t>
-            </w:r>
-            <w:proofErr w:type="spellEnd"/>
-            <w:r>
-              <w:rPr>
-                <w:rFonts w:ascii="Calibri" w:hAnsi="Calibri"/>
-                <w:color w:val="404040"/>
-                <w:sz w:val="22"/>
-                <w:szCs w:val="22"/>
-              </w:rPr>
-              <w:t xml:space="preserve"> devem ser documentados no documento de </w:t>
-            </w:r>
-            <w:proofErr w:type="spellStart"/>
-            <w:r>
-              <w:rPr>
-                <w:rFonts w:ascii="Calibri" w:hAnsi="Calibri"/>
-                <w:color w:val="404040"/>
-                <w:sz w:val="22"/>
-                <w:szCs w:val="22"/>
-              </w:rPr>
-              <w:t>endpoints</w:t>
-            </w:r>
-            <w:proofErr w:type="spellEnd"/>
-            <w:r>
-              <w:rPr>
-                <w:rFonts w:ascii="Calibri" w:hAnsi="Calibri"/>
-                <w:color w:val="404040"/>
-                <w:sz w:val="22"/>
-                <w:szCs w:val="22"/>
-              </w:rPr>
-              <w:t>. Decisões relativas a aspectos internos dessa tarefa podem ser decididos pelo implementador.</w:t>
+              <w:t xml:space="preserve"> na aplicação para criar um ano letivo e um novo semestre letivo. Endpoints devem ser documentados no documento de endpoints. Decisões relativas a aspectos internos dessa tarefa podem ser decididos pelo implementador.</w:t>
             </w:r>
           </w:p>
         </w:tc>
         <w:tc>
           <w:tcPr>
-            <w:tcW w:w="2710" w:type="dxa"/>
+            <w:tcW w:w="2702" w:type="dxa"/>
             <w:tcBorders>
               <w:top w:val="nil"/>
               <w:left w:val="nil"/>
@@ -5332,11 +5119,11 @@
       </w:tr>
       <w:tr>
         <w:trPr>
-          <w:trHeight w:val="409"/>
+          <w:trHeight w:val="376"/>
         </w:trPr>
         <w:tc>
           <w:tcPr>
-            <w:tcW w:w="7230" w:type="dxa"/>
+            <w:tcW w:w="7775" w:type="dxa"/>
             <w:tcBorders>
               <w:top w:val="nil"/>
               <w:left w:val="single" w:sz="4" w:space="0" w:color="000000"/>
@@ -5365,9 +5152,8 @@
                 <w:sz w:val="22"/>
                 <w:szCs w:val="22"/>
               </w:rPr>
-              <w:t xml:space="preserve">Criar </w:t>
-            </w:r>
-            <w:proofErr w:type="spellStart"/>
+              <w:t>Criar endpoints</w:t>
+            </w:r>
             <w:r>
               <w:rPr>
                 <w:rFonts w:ascii="Calibri" w:hAnsi="Calibri"/>
@@ -5375,9 +5161,8 @@
                 <w:sz w:val="22"/>
                 <w:szCs w:val="22"/>
               </w:rPr>
-              <w:t>endpoints</w:t>
-            </w:r>
-            <w:proofErr w:type="spellEnd"/>
+              <w:t>/view</w:t>
+            </w:r>
             <w:r>
               <w:rPr>
                 <w:rFonts w:ascii="Calibri" w:hAnsi="Calibri"/>
@@ -5385,73 +5170,13 @@
                 <w:sz w:val="22"/>
                 <w:szCs w:val="22"/>
               </w:rPr>
-              <w:t>/</w:t>
-            </w:r>
-            <w:proofErr w:type="spellStart"/>
-            <w:r>
-              <w:rPr>
-                <w:rFonts w:ascii="Calibri" w:hAnsi="Calibri"/>
-                <w:color w:val="404040"/>
-                <w:sz w:val="22"/>
-                <w:szCs w:val="22"/>
-              </w:rPr>
-              <w:t>view</w:t>
-            </w:r>
-            <w:proofErr w:type="spellEnd"/>
-            <w:r>
-              <w:rPr>
-                <w:rFonts w:ascii="Calibri" w:hAnsi="Calibri"/>
-                <w:color w:val="404040"/>
-                <w:sz w:val="22"/>
-                <w:szCs w:val="22"/>
-              </w:rPr>
-              <w:t xml:space="preserve"> na aplicação para criar e associar um horário a uma disciplina. </w:t>
-            </w:r>
-            <w:proofErr w:type="spellStart"/>
-            <w:r>
-              <w:rPr>
-                <w:rFonts w:ascii="Calibri" w:hAnsi="Calibri"/>
-                <w:color w:val="404040"/>
-                <w:sz w:val="22"/>
-                <w:szCs w:val="22"/>
-              </w:rPr>
-              <w:t>Endpoints</w:t>
-            </w:r>
-            <w:proofErr w:type="spellEnd"/>
-            <w:r>
-              <w:rPr>
-                <w:rFonts w:ascii="Calibri" w:hAnsi="Calibri"/>
-                <w:color w:val="404040"/>
-                <w:sz w:val="22"/>
-                <w:szCs w:val="22"/>
-              </w:rPr>
-              <w:t xml:space="preserve"> devem ser documentados no documento de </w:t>
-            </w:r>
-            <w:proofErr w:type="spellStart"/>
-            <w:r>
-              <w:rPr>
-                <w:rFonts w:ascii="Calibri" w:hAnsi="Calibri"/>
-                <w:color w:val="404040"/>
-                <w:sz w:val="22"/>
-                <w:szCs w:val="22"/>
-              </w:rPr>
-              <w:t>endpoints</w:t>
-            </w:r>
-            <w:proofErr w:type="spellEnd"/>
-            <w:r>
-              <w:rPr>
-                <w:rFonts w:ascii="Calibri" w:hAnsi="Calibri"/>
-                <w:color w:val="404040"/>
-                <w:sz w:val="22"/>
-                <w:szCs w:val="22"/>
-              </w:rPr>
-              <w:t>. Decisões relativas a aspectos internos dessa tarefa podem ser decididos pelo implementador.</w:t>
+              <w:t xml:space="preserve"> na aplicação para criar e associar um horário a uma disciplina. Endpoints devem ser documentados no documento de endpoints. Decisões relativas a aspectos internos dessa tarefa podem ser decididos pelo implementador.</w:t>
             </w:r>
           </w:p>
         </w:tc>
         <w:tc>
           <w:tcPr>
-            <w:tcW w:w="2710" w:type="dxa"/>
+            <w:tcW w:w="2702" w:type="dxa"/>
             <w:tcBorders>
               <w:top w:val="nil"/>
               <w:left w:val="nil"/>
@@ -5497,11 +5222,11 @@
       </w:tr>
       <w:tr>
         <w:trPr>
-          <w:trHeight w:val="222"/>
+          <w:trHeight w:val="204"/>
         </w:trPr>
         <w:tc>
           <w:tcPr>
-            <w:tcW w:w="7230" w:type="dxa"/>
+            <w:tcW w:w="7775" w:type="dxa"/>
             <w:tcBorders>
               <w:top w:val="nil"/>
               <w:left w:val="single" w:sz="4" w:space="0" w:color="000000"/>
@@ -5530,9 +5255,8 @@
                 <w:sz w:val="22"/>
                 <w:szCs w:val="22"/>
               </w:rPr>
-              <w:t xml:space="preserve">Criar </w:t>
-            </w:r>
-            <w:proofErr w:type="spellStart"/>
+              <w:t>Criar endpoints</w:t>
+            </w:r>
             <w:r>
               <w:rPr>
                 <w:rFonts w:ascii="Calibri" w:hAnsi="Calibri"/>
@@ -5540,9 +5264,8 @@
                 <w:sz w:val="22"/>
                 <w:szCs w:val="22"/>
               </w:rPr>
-              <w:t>endpoints</w:t>
-            </w:r>
-            <w:proofErr w:type="spellEnd"/>
+              <w:t>/view</w:t>
+            </w:r>
             <w:r>
               <w:rPr>
                 <w:rFonts w:ascii="Calibri" w:hAnsi="Calibri"/>
@@ -5550,73 +5273,13 @@
                 <w:sz w:val="22"/>
                 <w:szCs w:val="22"/>
               </w:rPr>
-              <w:t>/</w:t>
-            </w:r>
-            <w:proofErr w:type="spellStart"/>
-            <w:r>
-              <w:rPr>
-                <w:rFonts w:ascii="Calibri" w:hAnsi="Calibri"/>
-                <w:color w:val="404040"/>
-                <w:sz w:val="22"/>
-                <w:szCs w:val="22"/>
-              </w:rPr>
-              <w:t>view</w:t>
-            </w:r>
-            <w:proofErr w:type="spellEnd"/>
-            <w:r>
-              <w:rPr>
-                <w:rFonts w:ascii="Calibri" w:hAnsi="Calibri"/>
-                <w:color w:val="404040"/>
-                <w:sz w:val="22"/>
-                <w:szCs w:val="22"/>
-              </w:rPr>
-              <w:t xml:space="preserve"> na aplicação para cadastrar data de provas e trabalhos de uma disciplina. </w:t>
-            </w:r>
-            <w:proofErr w:type="spellStart"/>
-            <w:r>
-              <w:rPr>
-                <w:rFonts w:ascii="Calibri" w:hAnsi="Calibri"/>
-                <w:color w:val="404040"/>
-                <w:sz w:val="22"/>
-                <w:szCs w:val="22"/>
-              </w:rPr>
-              <w:t>Endpoints</w:t>
-            </w:r>
-            <w:proofErr w:type="spellEnd"/>
-            <w:r>
-              <w:rPr>
-                <w:rFonts w:ascii="Calibri" w:hAnsi="Calibri"/>
-                <w:color w:val="404040"/>
-                <w:sz w:val="22"/>
-                <w:szCs w:val="22"/>
-              </w:rPr>
-              <w:t xml:space="preserve"> devem ser documentados no documento de </w:t>
-            </w:r>
-            <w:proofErr w:type="spellStart"/>
-            <w:r>
-              <w:rPr>
-                <w:rFonts w:ascii="Calibri" w:hAnsi="Calibri"/>
-                <w:color w:val="404040"/>
-                <w:sz w:val="22"/>
-                <w:szCs w:val="22"/>
-              </w:rPr>
-              <w:t>endpoints</w:t>
-            </w:r>
-            <w:proofErr w:type="spellEnd"/>
-            <w:r>
-              <w:rPr>
-                <w:rFonts w:ascii="Calibri" w:hAnsi="Calibri"/>
-                <w:color w:val="404040"/>
-                <w:sz w:val="22"/>
-                <w:szCs w:val="22"/>
-              </w:rPr>
-              <w:t>. Decisões relativas a aspectos internos dessa tarefa podem ser decididos pelo implementador.</w:t>
+              <w:t xml:space="preserve"> na aplicação para cadastrar data de provas e trabalhos de uma disciplina. Endpoints devem ser documentados no documento de endpoints. Decisões relativas a aspectos internos dessa tarefa podem ser decididos pelo implementador.</w:t>
             </w:r>
           </w:p>
         </w:tc>
         <w:tc>
           <w:tcPr>
-            <w:tcW w:w="2710" w:type="dxa"/>
+            <w:tcW w:w="2702" w:type="dxa"/>
             <w:tcBorders>
               <w:top w:val="nil"/>
               <w:left w:val="nil"/>
@@ -5662,11 +5325,11 @@
       </w:tr>
       <w:tr>
         <w:trPr>
-          <w:trHeight w:val="1040"/>
+          <w:trHeight w:val="956"/>
         </w:trPr>
         <w:tc>
           <w:tcPr>
-            <w:tcW w:w="7230" w:type="dxa"/>
+            <w:tcW w:w="7775" w:type="dxa"/>
             <w:tcBorders>
               <w:top w:val="nil"/>
               <w:left w:val="single" w:sz="4" w:space="0" w:color="000000"/>
@@ -5695,9 +5358,8 @@
                 <w:sz w:val="22"/>
                 <w:szCs w:val="22"/>
               </w:rPr>
-              <w:t>Criar página (</w:t>
-            </w:r>
-            <w:proofErr w:type="spellStart"/>
+              <w:t xml:space="preserve">Criar página (view laravel) para alterar as </w:t>
+            </w:r>
             <w:r>
               <w:rPr>
                 <w:rFonts w:ascii="Calibri" w:hAnsi="Calibri"/>
@@ -5705,9 +5367,8 @@
                 <w:sz w:val="22"/>
                 <w:szCs w:val="22"/>
               </w:rPr>
-              <w:t>view</w:t>
-            </w:r>
-            <w:proofErr w:type="spellEnd"/>
+              <w:t>informações</w:t>
+            </w:r>
             <w:r>
               <w:rPr>
                 <w:rFonts w:ascii="Calibri" w:hAnsi="Calibri"/>
@@ -5715,9 +5376,8 @@
                 <w:sz w:val="22"/>
                 <w:szCs w:val="22"/>
               </w:rPr>
-              <w:t xml:space="preserve"> </w:t>
-            </w:r>
-            <w:proofErr w:type="spellStart"/>
+              <w:t xml:space="preserve"> de </w:t>
+            </w:r>
             <w:r>
               <w:rPr>
                 <w:rFonts w:ascii="Calibri" w:hAnsi="Calibri"/>
@@ -5725,9 +5385,8 @@
                 <w:sz w:val="22"/>
                 <w:szCs w:val="22"/>
               </w:rPr>
-              <w:t>laravel</w:t>
-            </w:r>
-            <w:proofErr w:type="spellEnd"/>
+              <w:t>usuários</w:t>
+            </w:r>
             <w:r>
               <w:rPr>
                 <w:rFonts w:ascii="Calibri" w:hAnsi="Calibri"/>
@@ -5735,7 +5394,7 @@
                 <w:sz w:val="22"/>
                 <w:szCs w:val="22"/>
               </w:rPr>
-              <w:t xml:space="preserve">) para alterar as </w:t>
+              <w:t xml:space="preserve"> tais como nome de </w:t>
             </w:r>
             <w:r>
               <w:rPr>
@@ -5744,7 +5403,7 @@
                 <w:sz w:val="22"/>
                 <w:szCs w:val="22"/>
               </w:rPr>
-              <w:t>informações</w:t>
+              <w:t>usuário</w:t>
             </w:r>
             <w:r>
               <w:rPr>
@@ -5753,7 +5412,7 @@
                 <w:sz w:val="22"/>
                 <w:szCs w:val="22"/>
               </w:rPr>
-              <w:t xml:space="preserve"> de </w:t>
+              <w:t xml:space="preserve">, email e senha. Criar uma página que </w:t>
             </w:r>
             <w:r>
               <w:rPr>
@@ -5762,7 +5421,7 @@
                 <w:sz w:val="22"/>
                 <w:szCs w:val="22"/>
               </w:rPr>
-              <w:t>usuários</w:t>
+              <w:t>será</w:t>
             </w:r>
             <w:r>
               <w:rPr>
@@ -5771,7 +5430,7 @@
                 <w:sz w:val="22"/>
                 <w:szCs w:val="22"/>
               </w:rPr>
-              <w:t xml:space="preserve"> tais como nome de </w:t>
+              <w:t xml:space="preserve"> acessada </w:t>
             </w:r>
             <w:r>
               <w:rPr>
@@ -5780,6 +5439,24 @@
                 <w:sz w:val="22"/>
                 <w:szCs w:val="22"/>
               </w:rPr>
+              <w:t>através</w:t>
+            </w:r>
+            <w:r>
+              <w:rPr>
+                <w:rFonts w:ascii="Calibri" w:hAnsi="Calibri"/>
+                <w:color w:val="404040"/>
+                <w:sz w:val="22"/>
+                <w:szCs w:val="22"/>
+              </w:rPr>
+              <w:t xml:space="preserve"> do menu de </w:t>
+            </w:r>
+            <w:r>
+              <w:rPr>
+                <w:rFonts w:ascii="Calibri" w:hAnsi="Calibri"/>
+                <w:color w:val="404040"/>
+                <w:sz w:val="22"/>
+                <w:szCs w:val="22"/>
+              </w:rPr>
               <w:t>usuário</w:t>
             </w:r>
             <w:r>
@@ -5789,9 +5466,8 @@
                 <w:sz w:val="22"/>
                 <w:szCs w:val="22"/>
               </w:rPr>
-              <w:t xml:space="preserve">, </w:t>
-            </w:r>
-            <w:proofErr w:type="spellStart"/>
+              <w:t xml:space="preserve">. Nessa página deve haver uma </w:t>
+            </w:r>
             <w:r>
               <w:rPr>
                 <w:rFonts w:ascii="Calibri" w:hAnsi="Calibri"/>
@@ -5799,9 +5475,8 @@
                 <w:sz w:val="22"/>
                 <w:szCs w:val="22"/>
               </w:rPr>
-              <w:t>email</w:t>
-            </w:r>
-            <w:proofErr w:type="spellEnd"/>
+              <w:t>confirmação</w:t>
+            </w:r>
             <w:r>
               <w:rPr>
                 <w:rFonts w:ascii="Calibri" w:hAnsi="Calibri"/>
@@ -5809,7 +5484,7 @@
                 <w:sz w:val="22"/>
                 <w:szCs w:val="22"/>
               </w:rPr>
-              <w:t xml:space="preserve"> e senha. Criar uma página que </w:t>
+              <w:t xml:space="preserve"> onde </w:t>
             </w:r>
             <w:r>
               <w:rPr>
@@ -5827,7 +5502,7 @@
                 <w:sz w:val="22"/>
                 <w:szCs w:val="22"/>
               </w:rPr>
-              <w:t xml:space="preserve"> acessada </w:t>
+              <w:t xml:space="preserve"> solicitada a senha atual do </w:t>
             </w:r>
             <w:r>
               <w:rPr>
@@ -5836,7 +5511,7 @@
                 <w:sz w:val="22"/>
                 <w:szCs w:val="22"/>
               </w:rPr>
-              <w:t>através</w:t>
+              <w:t>usuário</w:t>
             </w:r>
             <w:r>
               <w:rPr>
@@ -5845,7 +5520,7 @@
                 <w:sz w:val="22"/>
                 <w:szCs w:val="22"/>
               </w:rPr>
-              <w:t xml:space="preserve"> do menu de </w:t>
+              <w:t xml:space="preserve"> para que sejam efetuadas as </w:t>
             </w:r>
             <w:r>
               <w:rPr>
@@ -5854,7 +5529,7 @@
                 <w:sz w:val="22"/>
                 <w:szCs w:val="22"/>
               </w:rPr>
-              <w:t>usuário</w:t>
+              <w:t>alterações</w:t>
             </w:r>
             <w:r>
               <w:rPr>
@@ -5863,145 +5538,13 @@
                 <w:sz w:val="22"/>
                 <w:szCs w:val="22"/>
               </w:rPr>
-              <w:t xml:space="preserve">. Nessa página deve haver uma </w:t>
-            </w:r>
-            <w:r>
-              <w:rPr>
-                <w:rFonts w:ascii="Calibri" w:hAnsi="Calibri"/>
-                <w:color w:val="404040"/>
-                <w:sz w:val="22"/>
-                <w:szCs w:val="22"/>
-              </w:rPr>
-              <w:t>confirmação</w:t>
-            </w:r>
-            <w:r>
-              <w:rPr>
-                <w:rFonts w:ascii="Calibri" w:hAnsi="Calibri"/>
-                <w:color w:val="404040"/>
-                <w:sz w:val="22"/>
-                <w:szCs w:val="22"/>
-              </w:rPr>
-              <w:t xml:space="preserve"> onde </w:t>
-            </w:r>
-            <w:r>
-              <w:rPr>
-                <w:rFonts w:ascii="Calibri" w:hAnsi="Calibri"/>
-                <w:color w:val="404040"/>
-                <w:sz w:val="22"/>
-                <w:szCs w:val="22"/>
-              </w:rPr>
-              <w:t>será</w:t>
-            </w:r>
-            <w:r>
-              <w:rPr>
-                <w:rFonts w:ascii="Calibri" w:hAnsi="Calibri"/>
-                <w:color w:val="404040"/>
-                <w:sz w:val="22"/>
-                <w:szCs w:val="22"/>
-              </w:rPr>
-              <w:t xml:space="preserve"> solicitada a senha atual do </w:t>
-            </w:r>
-            <w:r>
-              <w:rPr>
-                <w:rFonts w:ascii="Calibri" w:hAnsi="Calibri"/>
-                <w:color w:val="404040"/>
-                <w:sz w:val="22"/>
-                <w:szCs w:val="22"/>
-              </w:rPr>
-              <w:t>usuário</w:t>
-            </w:r>
-            <w:r>
-              <w:rPr>
-                <w:rFonts w:ascii="Calibri" w:hAnsi="Calibri"/>
-                <w:color w:val="404040"/>
-                <w:sz w:val="22"/>
-                <w:szCs w:val="22"/>
-              </w:rPr>
-              <w:t xml:space="preserve"> para que sejam efetuadas as </w:t>
-            </w:r>
-            <w:r>
-              <w:rPr>
-                <w:rFonts w:ascii="Calibri" w:hAnsi="Calibri"/>
-                <w:color w:val="404040"/>
-                <w:sz w:val="22"/>
-                <w:szCs w:val="22"/>
-              </w:rPr>
-              <w:t>alterações</w:t>
-            </w:r>
-            <w:r>
-              <w:rPr>
-                <w:rFonts w:ascii="Calibri" w:hAnsi="Calibri"/>
-                <w:color w:val="404040"/>
-                <w:sz w:val="22"/>
-                <w:szCs w:val="22"/>
-              </w:rPr>
-              <w:t xml:space="preserve"> no cadastro. No formulário, a ação do </w:t>
-            </w:r>
-            <w:proofErr w:type="spellStart"/>
-            <w:r>
-              <w:rPr>
-                <w:rFonts w:ascii="Calibri" w:hAnsi="Calibri"/>
-                <w:color w:val="404040"/>
-                <w:sz w:val="22"/>
-                <w:szCs w:val="22"/>
-              </w:rPr>
-              <w:t>form</w:t>
-            </w:r>
-            <w:proofErr w:type="spellEnd"/>
-            <w:r>
-              <w:rPr>
-                <w:rFonts w:ascii="Calibri" w:hAnsi="Calibri"/>
-                <w:color w:val="404040"/>
-                <w:sz w:val="22"/>
-                <w:szCs w:val="22"/>
-              </w:rPr>
-              <w:t xml:space="preserve"> </w:t>
-            </w:r>
-            <w:proofErr w:type="spellStart"/>
-            <w:r>
-              <w:rPr>
-                <w:rFonts w:ascii="Calibri" w:hAnsi="Calibri"/>
-                <w:color w:val="404040"/>
-                <w:sz w:val="22"/>
-                <w:szCs w:val="22"/>
-              </w:rPr>
-              <w:t>html</w:t>
-            </w:r>
-            <w:proofErr w:type="spellEnd"/>
-            <w:r>
-              <w:rPr>
-                <w:rFonts w:ascii="Calibri" w:hAnsi="Calibri"/>
-                <w:color w:val="404040"/>
-                <w:sz w:val="22"/>
-                <w:szCs w:val="22"/>
-              </w:rPr>
-              <w:t xml:space="preserve"> deve ser um POST nos respectivos </w:t>
-            </w:r>
-            <w:proofErr w:type="spellStart"/>
-            <w:r>
-              <w:rPr>
-                <w:rFonts w:ascii="Calibri" w:hAnsi="Calibri"/>
-                <w:color w:val="404040"/>
-                <w:sz w:val="22"/>
-                <w:szCs w:val="22"/>
-              </w:rPr>
-              <w:t>endpoints</w:t>
-            </w:r>
-            <w:proofErr w:type="spellEnd"/>
-            <w:r>
-              <w:rPr>
-                <w:rFonts w:ascii="Calibri" w:hAnsi="Calibri"/>
-                <w:color w:val="404040"/>
-                <w:sz w:val="22"/>
-                <w:szCs w:val="22"/>
-              </w:rPr>
-              <w:t>. Decisões relativas a aspectos internos dessa tarefa podem ser decididos pelo implementador.</w:t>
+              <w:t xml:space="preserve"> no cadastro. No formulário, a ação do form html deve ser um POST nos respectivos endpoints. Decisões relativas a aspectos internos dessa tarefa podem ser decididos pelo implementador.</w:t>
             </w:r>
           </w:p>
         </w:tc>
         <w:tc>
           <w:tcPr>
-            <w:tcW w:w="2710" w:type="dxa"/>
+            <w:tcW w:w="2702" w:type="dxa"/>
             <w:tcBorders>
               <w:top w:val="nil"/>
               <w:left w:val="nil"/>
@@ -6059,7 +5602,371 @@
         </w:rPr>
       </w:pPr>
     </w:p>
+    <w:p>
+      <w:pPr>
+        <w:rPr>
+          <w:rFonts w:ascii="Arial" w:hAnsi="Arial" w:cs="Arial"/>
+          <w:b/>
+          <w:sz w:val="26"/>
+          <w:szCs w:val="26"/>
+        </w:rPr>
+      </w:pPr>
+      <w:r>
+        <w:rPr>
+          <w:rFonts w:ascii="Arial" w:hAnsi="Arial" w:cs="Arial"/>
+          <w:b/>
+          <w:sz w:val="26"/>
+          <w:szCs w:val="26"/>
+        </w:rPr>
+        <w:t>Sp</w:t>
+      </w:r>
+      <w:r>
+        <w:rPr>
+          <w:rFonts w:ascii="Arial" w:hAnsi="Arial" w:cs="Arial"/>
+          <w:b/>
+          <w:sz w:val="26"/>
+          <w:szCs w:val="26"/>
+        </w:rPr>
+        <w:t>rint Review 2</w:t>
+      </w:r>
+      <w:r>
+        <w:rPr>
+          <w:rFonts w:ascii="Arial" w:hAnsi="Arial" w:cs="Arial"/>
+          <w:b/>
+          <w:sz w:val="26"/>
+          <w:szCs w:val="26"/>
+        </w:rPr>
+        <w:t xml:space="preserve"> – </w:t>
+      </w:r>
+      <w:r>
+        <w:rPr>
+          <w:rFonts w:ascii="Arial" w:hAnsi="Arial" w:cs="Arial"/>
+          <w:b/>
+          <w:sz w:val="26"/>
+          <w:szCs w:val="26"/>
+        </w:rPr>
+        <w:t>10/06</w:t>
+      </w:r>
+      <w:r>
+        <w:rPr>
+          <w:rFonts w:ascii="Arial" w:hAnsi="Arial" w:cs="Arial"/>
+          <w:b/>
+          <w:sz w:val="26"/>
+          <w:szCs w:val="26"/>
+        </w:rPr>
+        <w:t>/</w:t>
+      </w:r>
+      <w:r>
+        <w:rPr>
+          <w:rFonts w:ascii="Arial" w:hAnsi="Arial" w:cs="Arial"/>
+          <w:b/>
+          <w:sz w:val="26"/>
+          <w:szCs w:val="26"/>
+        </w:rPr>
+        <w:t>2</w:t>
+      </w:r>
+      <w:r>
+        <w:rPr>
+          <w:rFonts w:ascii="Arial" w:hAnsi="Arial" w:cs="Arial"/>
+          <w:b/>
+          <w:sz w:val="26"/>
+          <w:szCs w:val="26"/>
+        </w:rPr>
+        <w:t>0</w:t>
+      </w:r>
+      <w:r>
+        <w:rPr>
+          <w:rFonts w:ascii="Arial" w:hAnsi="Arial" w:cs="Arial"/>
+          <w:b/>
+          <w:sz w:val="26"/>
+          <w:szCs w:val="26"/>
+        </w:rPr>
+        <w:t>1</w:t>
+      </w:r>
+      <w:r>
+        <w:rPr>
+          <w:rFonts w:ascii="Arial" w:hAnsi="Arial" w:cs="Arial"/>
+          <w:b/>
+          <w:sz w:val="26"/>
+          <w:szCs w:val="26"/>
+        </w:rPr>
+        <w:t>6</w:t>
+      </w:r>
+    </w:p>
+    <w:p>
+      <w:r>
+        <w:t xml:space="preserve">Não houve reunião presencial </w:t>
+      </w:r>
+      <w:r>
+        <w:t>para esta Sprint, o Scrum Master avaliou o que foi feito durante a Sprint e</w:t>
+      </w:r>
+      <w:r>
+        <w:t xml:space="preserve"> baseando-se nas </w:t>
+      </w:r>
+      <w:hyperlink r:id="rId5" w:history="1">
+        <w:r>
+          <w:rPr>
+            <w:rStyle w:val="Hyperlink"/>
+          </w:rPr>
+          <w:t>Ava</w:t>
+        </w:r>
+        <w:r>
+          <w:rPr>
+            <w:rStyle w:val="Hyperlink"/>
+          </w:rPr>
+          <w:t>l</w:t>
+        </w:r>
+        <w:r>
+          <w:rPr>
+            <w:rStyle w:val="Hyperlink"/>
+          </w:rPr>
+          <w:t>iações 360º</w:t>
+        </w:r>
+      </w:hyperlink>
+      <w:r>
+        <w:t xml:space="preserve"> </w:t>
+      </w:r>
+      <w:r>
+        <w:t xml:space="preserve"> aprovou o resultado do trabalho.</w:t>
+      </w:r>
+    </w:p>
     <w:p/>
+    <w:p>
+      <w:pPr>
+        <w:rPr>
+          <w:rFonts w:ascii="Arial" w:hAnsi="Arial" w:cs="Arial"/>
+          <w:b/>
+          <w:sz w:val="26"/>
+          <w:szCs w:val="26"/>
+        </w:rPr>
+      </w:pPr>
+      <w:r>
+        <w:rPr>
+          <w:rFonts w:ascii="Arial" w:hAnsi="Arial" w:cs="Arial"/>
+          <w:b/>
+          <w:sz w:val="26"/>
+          <w:szCs w:val="26"/>
+        </w:rPr>
+        <w:t>Sprint Retrospective</w:t>
+      </w:r>
+      <w:r>
+        <w:rPr>
+          <w:rFonts w:ascii="Arial" w:hAnsi="Arial" w:cs="Arial"/>
+          <w:b/>
+          <w:sz w:val="26"/>
+          <w:szCs w:val="26"/>
+        </w:rPr>
+        <w:t xml:space="preserve"> 2 – 10/06</w:t>
+      </w:r>
+      <w:r>
+        <w:rPr>
+          <w:rFonts w:ascii="Arial" w:hAnsi="Arial" w:cs="Arial"/>
+          <w:b/>
+          <w:sz w:val="26"/>
+          <w:szCs w:val="26"/>
+        </w:rPr>
+        <w:t>/2016</w:t>
+      </w:r>
+    </w:p>
+    <w:p>
+      <w:r>
+        <w:t xml:space="preserve">Houve uma colaboração de todos os membros na construção do documento </w:t>
+      </w:r>
+      <w:hyperlink r:id="rId6" w:history="1">
+        <w:r>
+          <w:rPr>
+            <w:rStyle w:val="Hyperlink"/>
+          </w:rPr>
+          <w:t>Sprint Retrospective - 2º Iteração</w:t>
+        </w:r>
+      </w:hyperlink>
+      <w:r>
+        <w:t xml:space="preserve"> que lista as dificuldades e benefícios da Sprint e sugere melhorias para a próxima Sprint.</w:t>
+      </w:r>
+    </w:p>
+    <w:p>
+      <w:pPr>
+        <w:spacing w:before="0" w:after="160" w:line="259" w:lineRule="auto"/>
+        <w:jc w:val="left"/>
+      </w:pPr>
+      <w:r>
+        <w:br w:type="page"/>
+      </w:r>
+    </w:p>
+    <w:p>
+      <w:pPr>
+        <w:jc w:val="center"/>
+        <w:rPr>
+          <w:rFonts w:ascii="Arial" w:hAnsi="Arial" w:cs="Arial"/>
+          <w:b/>
+          <w:sz w:val="32"/>
+          <w:szCs w:val="26"/>
+        </w:rPr>
+      </w:pPr>
+      <w:r>
+        <w:rPr>
+          <w:rFonts w:ascii="Arial" w:hAnsi="Arial" w:cs="Arial"/>
+          <w:b/>
+          <w:sz w:val="32"/>
+          <w:szCs w:val="26"/>
+        </w:rPr>
+        <w:lastRenderedPageBreak/>
+        <w:t>SPRINT-03</w:t>
+      </w:r>
+    </w:p>
+    <w:p/>
+    <w:p>
+      <w:pPr>
+        <w:rPr>
+          <w:rFonts w:ascii="Arial" w:hAnsi="Arial" w:cs="Arial"/>
+          <w:b/>
+          <w:sz w:val="26"/>
+          <w:szCs w:val="26"/>
+        </w:rPr>
+      </w:pPr>
+      <w:r>
+        <w:rPr>
+          <w:rFonts w:ascii="Arial" w:hAnsi="Arial" w:cs="Arial"/>
+          <w:b/>
+          <w:sz w:val="26"/>
+          <w:szCs w:val="26"/>
+        </w:rPr>
+        <w:t>Sprint Planning 3 – 13/06</w:t>
+      </w:r>
+      <w:r>
+        <w:rPr>
+          <w:rFonts w:ascii="Arial" w:hAnsi="Arial" w:cs="Arial"/>
+          <w:b/>
+          <w:sz w:val="26"/>
+          <w:szCs w:val="26"/>
+        </w:rPr>
+        <w:t>/2016</w:t>
+      </w:r>
+    </w:p>
+    <w:p>
+      <w:pPr>
+        <w:rPr>
+          <w:color w:val="000000"/>
+          <w:szCs w:val="24"/>
+          <w:shd w:val="clear" w:color="auto" w:fill="FFFFFF"/>
+        </w:rPr>
+      </w:pPr>
+      <w:r>
+        <w:rPr>
+          <w:szCs w:val="24"/>
+        </w:rPr>
+        <w:t>As histórias de usuário a serem implementadas foram</w:t>
+      </w:r>
+      <w:r>
+        <w:rPr>
+          <w:szCs w:val="24"/>
+        </w:rPr>
+        <w:t xml:space="preserve"> passadas pelo Product Owner e</w:t>
+      </w:r>
+      <w:r>
+        <w:rPr>
+          <w:szCs w:val="24"/>
+        </w:rPr>
+        <w:t xml:space="preserve"> analisadas e aceitas pelo Scrum Master e Scrum Team</w:t>
+      </w:r>
+      <w:r>
+        <w:rPr>
+          <w:szCs w:val="24"/>
+        </w:rPr>
+        <w:t xml:space="preserve">, foi utilizado a técnica Planning Poker para estimar as histórias de usuários e cada tarefa foi atribuída de acordo com a disponibilidade de horas de cada membro do Scrum Team. </w:t>
+      </w:r>
+      <w:r>
+        <w:rPr>
+          <w:color w:val="000000"/>
+          <w:szCs w:val="24"/>
+          <w:shd w:val="clear" w:color="auto" w:fill="FFFFFF"/>
+        </w:rPr>
+        <w:t>Aspectos técnicos, dúvidas com relação a tecnologia, modo de implementação e pesquisas serviram de base a esta decisão. Levou-se também em consideração a dificuldade e habilidade da equipe para a realização dos itens apresentados, bem como a estimativa do tamanho do Sprint em relação à disponibilidade da equipe. O Scrum Team se comprometeu a realizar os itens selecionados no prazo estabelecido respeitando os objetivos.</w:t>
+      </w:r>
+    </w:p>
+    <w:p>
+      <w:pPr>
+        <w:rPr>
+          <w:color w:val="000000"/>
+          <w:szCs w:val="24"/>
+          <w:shd w:val="clear" w:color="auto" w:fill="FFFFFF"/>
+        </w:rPr>
+      </w:pPr>
+    </w:p>
+    <w:p>
+      <w:pPr>
+        <w:rPr>
+          <w:color w:val="000000"/>
+          <w:szCs w:val="24"/>
+          <w:shd w:val="clear" w:color="auto" w:fill="FFFFFF"/>
+        </w:rPr>
+      </w:pPr>
+      <w:r>
+        <w:rPr>
+          <w:b/>
+          <w:color w:val="000000"/>
+          <w:szCs w:val="24"/>
+          <w:shd w:val="clear" w:color="auto" w:fill="FFFFFF"/>
+        </w:rPr>
+        <w:t>Resultados Planning Poker</w:t>
+      </w:r>
+    </w:p>
+    <w:p/>
+    <w:p>
+      <w:pPr>
+        <w:ind w:left="-709"/>
+      </w:pPr>
+      <w:r>
+        <w:drawing>
+          <wp:inline distT="0" distB="0" distL="0" distR="0" wp14:anchorId="4AD4D192" wp14:editId="260CEE4C">
+            <wp:extent cx="6267389" cy="5781675"/>
+            <wp:effectExtent l="0" t="0" r="635" b="0"/>
+            <wp:docPr id="1" name="Imagem 1"/>
+            <wp:cNvGraphicFramePr>
+              <a:graphicFrameLocks xmlns:a="http://schemas.openxmlformats.org/drawingml/2006/main" noChangeAspect="1"/>
+            </wp:cNvGraphicFramePr>
+            <a:graphic xmlns:a="http://schemas.openxmlformats.org/drawingml/2006/main">
+              <a:graphicData uri="http://schemas.openxmlformats.org/drawingml/2006/picture">
+                <pic:pic xmlns:pic="http://schemas.openxmlformats.org/drawingml/2006/picture">
+                  <pic:nvPicPr>
+                    <pic:cNvPr id="0" name="Picture 1"/>
+                    <pic:cNvPicPr>
+                      <a:picLocks noChangeAspect="1" noChangeArrowheads="1"/>
+                    </pic:cNvPicPr>
+                  </pic:nvPicPr>
+                  <pic:blipFill>
+                    <a:blip r:embed="rId7">
+                      <a:extLst>
+                        <a:ext uri="{28A0092B-C50C-407E-A947-70E740481C1C}">
+                          <a14:useLocalDpi xmlns:a14="http://schemas.microsoft.com/office/drawing/2010/main" val="0"/>
+                        </a:ext>
+                      </a:extLst>
+                    </a:blip>
+                    <a:srcRect/>
+                    <a:stretch>
+                      <a:fillRect/>
+                    </a:stretch>
+                  </pic:blipFill>
+                  <pic:spPr bwMode="auto">
+                    <a:xfrm>
+                      <a:off x="0" y="0"/>
+                      <a:ext cx="6281692" cy="5794870"/>
+                    </a:xfrm>
+                    <a:prstGeom prst="rect">
+                      <a:avLst/>
+                    </a:prstGeom>
+                    <a:noFill/>
+                    <a:ln>
+                      <a:noFill/>
+                    </a:ln>
+                  </pic:spPr>
+                </pic:pic>
+              </a:graphicData>
+            </a:graphic>
+          </wp:inline>
+        </w:drawing>
+      </w:r>
+    </w:p>
     <w:sectPr>
       <w:pgSz w:w="11906" w:h="16838"/>
       <w:pgMar w:top="1417" w:right="1701" w:bottom="1417" w:left="1701" w:header="708" w:footer="708" w:gutter="0"/>
@@ -6290,6 +6197,7 @@
     <w:lsdException w:name="HTML Sample" w:semiHidden="1" w:unhideWhenUsed="1"/>
     <w:lsdException w:name="HTML Typewriter" w:semiHidden="1" w:unhideWhenUsed="1"/>
     <w:lsdException w:name="HTML Variable" w:semiHidden="1" w:unhideWhenUsed="1"/>
+    <w:lsdException w:name="Normal Table" w:semiHidden="1" w:unhideWhenUsed="1"/>
     <w:lsdException w:name="annotation subject" w:semiHidden="1" w:unhideWhenUsed="1"/>
     <w:lsdException w:name="No List" w:semiHidden="1" w:unhideWhenUsed="1"/>
     <w:lsdException w:name="Outline List 1" w:semiHidden="1" w:unhideWhenUsed="1"/>
@@ -6336,8 +6244,10 @@
     <w:lsdException w:name="Table Subtle 2" w:semiHidden="1" w:unhideWhenUsed="1"/>
     <w:lsdException w:name="Table Web 1" w:semiHidden="1" w:unhideWhenUsed="1"/>
     <w:lsdException w:name="Table Web 2" w:semiHidden="1" w:unhideWhenUsed="1"/>
+    <w:lsdException w:name="Table Web 3" w:semiHidden="1" w:unhideWhenUsed="1"/>
     <w:lsdException w:name="Balloon Text" w:semiHidden="1" w:unhideWhenUsed="1"/>
     <w:lsdException w:name="Table Grid" w:uiPriority="39"/>
+    <w:lsdException w:name="Table Theme" w:semiHidden="1" w:unhideWhenUsed="1"/>
     <w:lsdException w:name="Placeholder Text" w:semiHidden="1"/>
     <w:lsdException w:name="No Spacing" w:uiPriority="1" w:qFormat="1"/>
     <w:lsdException w:name="Light Shading" w:uiPriority="60"/>
@@ -6658,6 +6568,29 @@
     <w:basedOn w:val="Fontepargpadro"/>
     <w:rsid w:val="00C5132A"/>
   </w:style>
+  <w:style w:type="character" w:styleId="Hyperlink">
+    <w:name w:val="Hyperlink"/>
+    <w:basedOn w:val="Fontepargpadro"/>
+    <w:uiPriority w:val="99"/>
+    <w:unhideWhenUsed/>
+    <w:rsid w:val="004F7F0C"/>
+    <w:rPr>
+      <w:color w:val="0563C1" w:themeColor="hyperlink"/>
+      <w:u w:val="single"/>
+    </w:rPr>
+  </w:style>
+  <w:style w:type="character" w:styleId="HiperlinkVisitado">
+    <w:name w:val="FollowedHyperlink"/>
+    <w:basedOn w:val="Fontepargpadro"/>
+    <w:uiPriority w:val="99"/>
+    <w:semiHidden/>
+    <w:unhideWhenUsed/>
+    <w:rsid w:val="004F7F0C"/>
+    <w:rPr>
+      <w:color w:val="954F72" w:themeColor="followedHyperlink"/>
+      <w:u w:val="single"/>
+    </w:rPr>
+  </w:style>
 </w:styles>
 </file>
 

</xml_diff>